<commit_message>
Added new timer related part for final report. Minor changes in RC related pars as well.
</commit_message>
<xml_diff>
--- a/Final_Report/InFinalReportEinpflegen (Fuer Jan)/FinalReport-RC_related-parts.docx
+++ b/Final_Report/InFinalReportEinpflegen (Fuer Jan)/FinalReport-RC_related-parts.docx
@@ -37,6 +37,12 @@
         <w:t>Choice of the RC – Controller and the receiver</w:t>
       </w:r>
       <w:bookmarkEnd w:id="0"/>
+      <w:r>
+        <w:rPr>
+          <w:lang w:val="en-US"/>
+        </w:rPr>
+        <w:t xml:space="preserve"> //in section 9.2</w:t>
+      </w:r>
     </w:p>
     <w:p>
       <w:pPr>
@@ -816,7 +822,13 @@
         <w:rPr>
           <w:lang w:val="en-US"/>
         </w:rPr>
-        <w:t>The XCopter Profile Settings on the MX-16 Transmitter are:</w:t>
+        <w:t xml:space="preserve">The XCopter Profile Settings on the MX-16 Transmitter </w:t>
+      </w:r>
+      <w:r>
+        <w:rPr>
+          <w:lang w:val="en-US"/>
+        </w:rPr>
+        <w:t>is described in the following section.</w:t>
       </w:r>
     </w:p>
     <w:p>
@@ -1261,7 +1273,19 @@
         <w:rPr>
           <w:lang w:val="en-US"/>
         </w:rPr>
-        <w:t xml:space="preserve">Graupner HoTT can deliver a digital SUM-Signal (SUMD) on most common HOTT Receivers. </w:t>
+        <w:t>Graupner HoTT can deliver a digital SUM-Signal (SUMD</w:t>
+      </w:r>
+      <w:r>
+        <w:rPr>
+          <w:lang w:val="en-US"/>
+        </w:rPr>
+        <w:t xml:space="preserve"> more in section 11.2</w:t>
+      </w:r>
+      <w:r>
+        <w:rPr>
+          <w:lang w:val="en-US"/>
+        </w:rPr>
+        <w:t xml:space="preserve">) on most common HOTT Receivers. </w:t>
       </w:r>
       <w:r>
         <w:rPr>
@@ -1370,6 +1394,14 @@
       </w:r>
       <w:bookmarkStart w:id="5" w:name="_Toc432598884"/>
       <w:bookmarkStart w:id="6" w:name="_Toc432066841"/>
+      <w:r>
+        <w:rPr>
+          <w:lang w:val="en-US"/>
+        </w:rPr>
+        <w:t xml:space="preserve"> //in section 11.x</w:t>
+      </w:r>
+      <w:bookmarkStart w:id="7" w:name="_GoBack"/>
+      <w:bookmarkEnd w:id="7"/>
     </w:p>
     <w:bookmarkEnd w:id="5"/>
     <w:bookmarkEnd w:id="6"/>
@@ -1434,16 +1466,16 @@
           <w:lang w:val="en-US"/>
         </w:rPr>
       </w:pPr>
-      <w:bookmarkStart w:id="7" w:name="_Toc432066842"/>
-      <w:bookmarkStart w:id="8" w:name="_Toc432598885"/>
+      <w:bookmarkStart w:id="8" w:name="_Toc432066842"/>
+      <w:bookmarkStart w:id="9" w:name="_Toc432598885"/>
       <w:r>
         <w:rPr>
           <w:lang w:val="en-US"/>
         </w:rPr>
         <w:t>Definition</w:t>
       </w:r>
-      <w:bookmarkEnd w:id="7"/>
       <w:bookmarkEnd w:id="8"/>
+      <w:bookmarkEnd w:id="9"/>
     </w:p>
     <w:p>
       <w:pPr>
@@ -1596,16 +1628,16 @@
           <w:lang w:val="en-US"/>
         </w:rPr>
       </w:pPr>
-      <w:bookmarkStart w:id="9" w:name="_Toc432598887"/>
-      <w:bookmarkStart w:id="10" w:name="_Toc432066844"/>
+      <w:bookmarkStart w:id="10" w:name="_Toc432598887"/>
+      <w:bookmarkStart w:id="11" w:name="_Toc432066844"/>
       <w:r>
         <w:rPr>
           <w:lang w:val="en-US"/>
         </w:rPr>
         <w:t>Structure of a HoTT- SUMD frame</w:t>
       </w:r>
-      <w:bookmarkEnd w:id="9"/>
       <w:bookmarkEnd w:id="10"/>
+      <w:bookmarkEnd w:id="11"/>
     </w:p>
     <w:p>
       <w:pPr>
@@ -1682,16 +1714,16 @@
           <w:lang w:val="en-US"/>
         </w:rPr>
       </w:pPr>
-      <w:bookmarkStart w:id="11" w:name="_Toc432598888"/>
-      <w:bookmarkStart w:id="12" w:name="_Toc432066845"/>
+      <w:bookmarkStart w:id="12" w:name="_Toc432598888"/>
+      <w:bookmarkStart w:id="13" w:name="_Toc432066845"/>
       <w:r>
         <w:rPr>
           <w:lang w:val="en-US"/>
         </w:rPr>
         <w:t>SUMD_Header section description</w:t>
       </w:r>
-      <w:bookmarkEnd w:id="11"/>
       <w:bookmarkEnd w:id="12"/>
+      <w:bookmarkEnd w:id="13"/>
     </w:p>
     <w:tbl>
       <w:tblPr>
@@ -1940,8 +1972,8 @@
           <w:lang w:val="en-US"/>
         </w:rPr>
       </w:pPr>
-      <w:bookmarkStart w:id="13" w:name="_Toc432598889"/>
-      <w:bookmarkStart w:id="14" w:name="_Toc432066846"/>
+      <w:bookmarkStart w:id="14" w:name="_Toc432598889"/>
+      <w:bookmarkStart w:id="15" w:name="_Toc432066846"/>
       <w:r>
         <w:rPr>
           <w:lang w:val="en-US"/>
@@ -1955,8 +1987,8 @@
         <w:lastRenderedPageBreak/>
         <w:t>SUMD Data section description</w:t>
       </w:r>
-      <w:bookmarkEnd w:id="13"/>
       <w:bookmarkEnd w:id="14"/>
+      <w:bookmarkEnd w:id="15"/>
     </w:p>
     <w:p>
       <w:pPr>
@@ -2038,16 +2070,16 @@
           <w:lang w:val="en-US"/>
         </w:rPr>
       </w:pPr>
-      <w:bookmarkStart w:id="15" w:name="_Toc432598890"/>
-      <w:bookmarkStart w:id="16" w:name="_Toc432066847"/>
+      <w:bookmarkStart w:id="16" w:name="_Toc432598890"/>
+      <w:bookmarkStart w:id="17" w:name="_Toc432066847"/>
       <w:r>
         <w:rPr>
           <w:lang w:val="en-US"/>
         </w:rPr>
         <w:t>SUMD_CRC section description</w:t>
       </w:r>
-      <w:bookmarkEnd w:id="15"/>
       <w:bookmarkEnd w:id="16"/>
+      <w:bookmarkEnd w:id="17"/>
     </w:p>
     <w:p>
       <w:pPr>
@@ -2105,16 +2137,16 @@
           <w:lang w:val="en-US"/>
         </w:rPr>
       </w:pPr>
-      <w:bookmarkStart w:id="17" w:name="_Toc432598891"/>
-      <w:bookmarkStart w:id="18" w:name="_Toc432066848"/>
+      <w:bookmarkStart w:id="18" w:name="_Toc432598891"/>
+      <w:bookmarkStart w:id="19" w:name="_Toc432066848"/>
       <w:r>
         <w:rPr>
           <w:lang w:val="en-US"/>
         </w:rPr>
         <w:t>Channel data interpretation</w:t>
       </w:r>
-      <w:bookmarkEnd w:id="17"/>
       <w:bookmarkEnd w:id="18"/>
+      <w:bookmarkEnd w:id="19"/>
     </w:p>
     <w:p>
       <w:pPr>
@@ -2507,8 +2539,8 @@
         </w:rPr>
         <w:br w:type="page"/>
       </w:r>
-      <w:bookmarkStart w:id="19" w:name="_Toc432598892"/>
-      <w:bookmarkStart w:id="20" w:name="_Toc432066849"/>
+      <w:bookmarkStart w:id="20" w:name="_Toc432598892"/>
+      <w:bookmarkStart w:id="21" w:name="_Toc432066849"/>
       <w:r>
         <w:rPr>
           <w:lang w:val="en-US"/>
@@ -2516,8 +2548,8 @@
         <w:lastRenderedPageBreak/>
         <w:t>Implementation of the SUMD Parsing</w:t>
       </w:r>
-      <w:bookmarkEnd w:id="19"/>
       <w:bookmarkEnd w:id="20"/>
+      <w:bookmarkEnd w:id="21"/>
     </w:p>
     <w:p>
       <w:pPr>
@@ -2683,16 +2715,16 @@
           <w:lang w:val="en-US"/>
         </w:rPr>
       </w:pPr>
-      <w:bookmarkStart w:id="21" w:name="_Toc432598893"/>
-      <w:bookmarkStart w:id="22" w:name="_Toc432066850"/>
+      <w:bookmarkStart w:id="22" w:name="_Toc432598893"/>
+      <w:bookmarkStart w:id="23" w:name="_Toc432066850"/>
       <w:r>
         <w:rPr>
           <w:lang w:val="en-US"/>
         </w:rPr>
         <w:t>Saving raw SUMD-Frame Bytes from the UART</w:t>
       </w:r>
-      <w:bookmarkEnd w:id="21"/>
       <w:bookmarkEnd w:id="22"/>
+      <w:bookmarkEnd w:id="23"/>
     </w:p>
     <w:p>
       <w:pPr>
@@ -2759,16 +2791,16 @@
           <w:lang w:val="en-US"/>
         </w:rPr>
       </w:pPr>
-      <w:bookmarkStart w:id="23" w:name="_Toc432598894"/>
-      <w:bookmarkStart w:id="24" w:name="_Toc432066851"/>
+      <w:bookmarkStart w:id="24" w:name="_Toc432598894"/>
+      <w:bookmarkStart w:id="25" w:name="_Toc432066851"/>
       <w:r>
         <w:rPr>
           <w:lang w:val="en-US"/>
         </w:rPr>
         <w:t>Interpreting the received SUMD-Frame</w:t>
       </w:r>
-      <w:bookmarkEnd w:id="23"/>
       <w:bookmarkEnd w:id="24"/>
+      <w:bookmarkEnd w:id="25"/>
     </w:p>
     <w:p>
       <w:pPr>
@@ -2851,8 +2883,6 @@
           <w:lang w:val="en-US"/>
         </w:rPr>
       </w:pPr>
-      <w:bookmarkStart w:id="25" w:name="_GoBack"/>
-      <w:bookmarkEnd w:id="25"/>
     </w:p>
     <w:p>
       <w:pPr>
@@ -4759,7 +4789,7 @@
 </file>
 
 <file path=customXml/itemProps1.xml><?xml version="1.0" encoding="utf-8"?>
-<ds:datastoreItem xmlns:ds="http://schemas.openxmlformats.org/officeDocument/2006/customXml" ds:itemID="{84B81FBF-575B-42B3-90F2-2725D720EDF5}">
+<ds:datastoreItem xmlns:ds="http://schemas.openxmlformats.org/officeDocument/2006/customXml" ds:itemID="{63B636A9-A7F4-4E4A-87EB-8E846AE1AE83}">
   <ds:schemaRefs>
     <ds:schemaRef ds:uri="http://schemas.openxmlformats.org/officeDocument/2006/bibliography"/>
   </ds:schemaRefs>

</xml_diff>